<commit_message>
Izmenio SSU koriscenja pokedeksa
</commit_message>
<xml_diff>
--- a/SSU/Vukasin/SSU-Koriscenje-pokedeksa.docx
+++ b/SSU/Vukasin/SSU-Koriscenje-pokedeksa.docx
@@ -12,7 +12,7 @@
           <w:lang w:val="sr-Latn-RS"/>
         </w:rPr>
       </w:pPr>
-      <w:bookmarkStart w:id="0" w:name="_Toc33641355"/>
+      <w:bookmarkStart w:id="0" w:name="_Toc34078051"/>
       <w:r>
         <w:rPr>
           <w:sz w:val="40"/>
@@ -183,14 +183,70 @@
           <w:sz w:val="40"/>
         </w:rPr>
       </w:pPr>
+      <w:proofErr w:type="spellStart"/>
       <w:r>
         <w:rPr>
           <w:rFonts w:cs="Times New Roman"/>
           <w:b/>
           <w:sz w:val="40"/>
         </w:rPr>
-        <w:t>Specifikacija scenarija upotrebe funkcionalnosti</w:t>
-      </w:r>
+        <w:t>Specifikacija</w:t>
+      </w:r>
+      <w:proofErr w:type="spellEnd"/>
+      <w:r>
+        <w:rPr>
+          <w:rFonts w:cs="Times New Roman"/>
+          <w:b/>
+          <w:sz w:val="40"/>
+        </w:rPr>
+        <w:t xml:space="preserve"> </w:t>
+      </w:r>
+      <w:proofErr w:type="spellStart"/>
+      <w:r>
+        <w:rPr>
+          <w:rFonts w:cs="Times New Roman"/>
+          <w:b/>
+          <w:sz w:val="40"/>
+        </w:rPr>
+        <w:t>scenarija</w:t>
+      </w:r>
+      <w:proofErr w:type="spellEnd"/>
+      <w:r>
+        <w:rPr>
+          <w:rFonts w:cs="Times New Roman"/>
+          <w:b/>
+          <w:sz w:val="40"/>
+        </w:rPr>
+        <w:t xml:space="preserve"> </w:t>
+      </w:r>
+      <w:proofErr w:type="spellStart"/>
+      <w:r>
+        <w:rPr>
+          <w:rFonts w:cs="Times New Roman"/>
+          <w:b/>
+          <w:sz w:val="40"/>
+        </w:rPr>
+        <w:t>upotrebe</w:t>
+      </w:r>
+      <w:proofErr w:type="spellEnd"/>
+      <w:r>
+        <w:rPr>
+          <w:rFonts w:cs="Times New Roman"/>
+          <w:b/>
+          <w:sz w:val="40"/>
+        </w:rPr>
+        <w:t xml:space="preserve"> </w:t>
+      </w:r>
+      <w:proofErr w:type="spellStart"/>
+      <w:r>
+        <w:rPr>
+          <w:rFonts w:cs="Times New Roman"/>
+          <w:b/>
+          <w:sz w:val="40"/>
+        </w:rPr>
+        <w:t>funkcionalnosti</w:t>
+      </w:r>
+      <w:proofErr w:type="spellEnd"/>
     </w:p>
     <w:p>
       <w:pPr>
@@ -203,14 +259,34 @@
           <w:sz w:val="44"/>
         </w:rPr>
       </w:pPr>
+      <w:proofErr w:type="spellStart"/>
       <w:r>
         <w:rPr>
           <w:rFonts w:cs="Times New Roman"/>
           <w:b/>
           <w:sz w:val="44"/>
         </w:rPr>
-        <w:t>Korišćenje pokedeksa</w:t>
-      </w:r>
+        <w:t>Korišćenje</w:t>
+      </w:r>
+      <w:proofErr w:type="spellEnd"/>
+      <w:r>
+        <w:rPr>
+          <w:rFonts w:cs="Times New Roman"/>
+          <w:b/>
+          <w:sz w:val="44"/>
+        </w:rPr>
+        <w:t xml:space="preserve"> </w:t>
+      </w:r>
+      <w:proofErr w:type="spellStart"/>
+      <w:r>
+        <w:rPr>
+          <w:rFonts w:cs="Times New Roman"/>
+          <w:b/>
+          <w:sz w:val="44"/>
+        </w:rPr>
+        <w:t>pokedeksa</w:t>
+      </w:r>
+      <w:proofErr w:type="spellEnd"/>
     </w:p>
     <w:p>
       <w:pPr>
@@ -362,12 +438,14 @@
                 <w:b/>
               </w:rPr>
             </w:pPr>
+            <w:proofErr w:type="spellStart"/>
             <w:r>
               <w:rPr>
                 <w:b/>
               </w:rPr>
               <w:t>Verzija</w:t>
             </w:r>
+            <w:proofErr w:type="spellEnd"/>
           </w:p>
         </w:tc>
         <w:tc>
@@ -382,12 +460,28 @@
                 <w:b/>
               </w:rPr>
             </w:pPr>
+            <w:proofErr w:type="spellStart"/>
             <w:r>
               <w:rPr>
                 <w:b/>
               </w:rPr>
-              <w:t>Kratak opis</w:t>
-            </w:r>
+              <w:t>Kratak</w:t>
+            </w:r>
+            <w:proofErr w:type="spellEnd"/>
+            <w:r>
+              <w:rPr>
+                <w:b/>
+              </w:rPr>
+              <w:t xml:space="preserve"> </w:t>
+            </w:r>
+            <w:proofErr w:type="spellStart"/>
+            <w:r>
+              <w:rPr>
+                <w:b/>
+              </w:rPr>
+              <w:t>opis</w:t>
+            </w:r>
+            <w:proofErr w:type="spellEnd"/>
           </w:p>
         </w:tc>
         <w:tc>
@@ -402,12 +496,14 @@
                 <w:b/>
               </w:rPr>
             </w:pPr>
+            <w:proofErr w:type="spellStart"/>
             <w:r>
               <w:rPr>
                 <w:b/>
               </w:rPr>
               <w:t>Autor</w:t>
             </w:r>
+            <w:proofErr w:type="spellEnd"/>
           </w:p>
         </w:tc>
       </w:tr>
@@ -452,9 +548,19 @@
               <w:ind w:left="-720"/>
               <w:jc w:val="center"/>
             </w:pPr>
-            <w:r>
-              <w:t>Inicijalna verzija</w:t>
-            </w:r>
+            <w:proofErr w:type="spellStart"/>
+            <w:r>
+              <w:t>Inicijalna</w:t>
+            </w:r>
+            <w:proofErr w:type="spellEnd"/>
+            <w:r>
+              <w:t xml:space="preserve"> </w:t>
+            </w:r>
+            <w:proofErr w:type="spellStart"/>
+            <w:r>
+              <w:t>verzija</w:t>
+            </w:r>
+            <w:proofErr w:type="spellEnd"/>
           </w:p>
         </w:tc>
         <w:tc>
@@ -466,9 +572,19 @@
               <w:ind w:left="-720"/>
               <w:jc w:val="center"/>
             </w:pPr>
-            <w:r>
-              <w:t>Vukašin Drašković</w:t>
-            </w:r>
+            <w:proofErr w:type="spellStart"/>
+            <w:r>
+              <w:t>Vukašin</w:t>
+            </w:r>
+            <w:proofErr w:type="spellEnd"/>
+            <w:r>
+              <w:t xml:space="preserve"> </w:t>
+            </w:r>
+            <w:proofErr w:type="spellStart"/>
+            <w:r>
+              <w:t>Drašković</w:t>
+            </w:r>
+            <w:proofErr w:type="spellEnd"/>
           </w:p>
         </w:tc>
       </w:tr>
@@ -651,8 +767,6 @@
         <w:lastRenderedPageBreak/>
         <w:t>SADRŽAJ</w:t>
       </w:r>
-      <w:bookmarkStart w:id="1" w:name="_GoBack"/>
-      <w:bookmarkEnd w:id="1"/>
     </w:p>
     <w:sdt>
       <w:sdtPr>
@@ -738,7 +852,6 @@
             </w:rPr>
             <w:fldChar w:fldCharType="separate"/>
           </w:r>
-          <w:hyperlink w:anchor="_Toc33641355" w:history="1"/>
         </w:p>
         <w:p>
           <w:pPr>
@@ -753,7 +866,7 @@
               <w:sz w:val="22"/>
             </w:rPr>
           </w:pPr>
-          <w:hyperlink w:anchor="_Toc33641356" w:history="1">
+          <w:hyperlink w:anchor="_Toc34078052" w:history="1">
             <w:r>
               <w:rPr>
                 <w:rStyle w:val="Hyperlink"/>
@@ -795,7 +908,7 @@
                 <w:noProof/>
                 <w:webHidden/>
               </w:rPr>
-              <w:instrText xml:space="preserve"> PAGEREF _Toc33641356 \h </w:instrText>
+              <w:instrText xml:space="preserve"> PAGEREF _Toc34078052 \h </w:instrText>
             </w:r>
             <w:r>
               <w:rPr>
@@ -839,7 +952,7 @@
               <w:sz w:val="22"/>
             </w:rPr>
           </w:pPr>
-          <w:hyperlink w:anchor="_Toc33641357" w:history="1">
+          <w:hyperlink w:anchor="_Toc34078053" w:history="1">
             <w:r>
               <w:rPr>
                 <w:rStyle w:val="Hyperlink"/>
@@ -881,7 +994,7 @@
                 <w:noProof/>
                 <w:webHidden/>
               </w:rPr>
-              <w:instrText xml:space="preserve"> PAGEREF _Toc33641357 \h </w:instrText>
+              <w:instrText xml:space="preserve"> PAGEREF _Toc34078053 \h </w:instrText>
             </w:r>
             <w:r>
               <w:rPr>
@@ -925,7 +1038,7 @@
               <w:sz w:val="22"/>
             </w:rPr>
           </w:pPr>
-          <w:hyperlink w:anchor="_Toc33641358" w:history="1">
+          <w:hyperlink w:anchor="_Toc34078054" w:history="1">
             <w:r>
               <w:rPr>
                 <w:rStyle w:val="Hyperlink"/>
@@ -967,7 +1080,7 @@
                 <w:noProof/>
                 <w:webHidden/>
               </w:rPr>
-              <w:instrText xml:space="preserve"> PAGEREF _Toc33641358 \h </w:instrText>
+              <w:instrText xml:space="preserve"> PAGEREF _Toc34078054 \h </w:instrText>
             </w:r>
             <w:r>
               <w:rPr>
@@ -1011,7 +1124,7 @@
               <w:sz w:val="22"/>
             </w:rPr>
           </w:pPr>
-          <w:hyperlink w:anchor="_Toc33641359" w:history="1">
+          <w:hyperlink w:anchor="_Toc34078055" w:history="1">
             <w:r>
               <w:rPr>
                 <w:rStyle w:val="Hyperlink"/>
@@ -1053,7 +1166,7 @@
                 <w:noProof/>
                 <w:webHidden/>
               </w:rPr>
-              <w:instrText xml:space="preserve"> PAGEREF _Toc33641359 \h </w:instrText>
+              <w:instrText xml:space="preserve"> PAGEREF _Toc34078055 \h </w:instrText>
             </w:r>
             <w:r>
               <w:rPr>
@@ -1097,7 +1210,7 @@
               <w:sz w:val="22"/>
             </w:rPr>
           </w:pPr>
-          <w:hyperlink w:anchor="_Toc33641360" w:history="1">
+          <w:hyperlink w:anchor="_Toc34078056" w:history="1">
             <w:r>
               <w:rPr>
                 <w:rStyle w:val="Hyperlink"/>
@@ -1139,7 +1252,7 @@
                 <w:noProof/>
                 <w:webHidden/>
               </w:rPr>
-              <w:instrText xml:space="preserve"> PAGEREF _Toc33641360 \h </w:instrText>
+              <w:instrText xml:space="preserve"> PAGEREF _Toc34078056 \h </w:instrText>
             </w:r>
             <w:r>
               <w:rPr>
@@ -1183,7 +1296,7 @@
               <w:sz w:val="22"/>
             </w:rPr>
           </w:pPr>
-          <w:hyperlink w:anchor="_Toc33641361" w:history="1">
+          <w:hyperlink w:anchor="_Toc34078057" w:history="1">
             <w:r>
               <w:rPr>
                 <w:rStyle w:val="Hyperlink"/>
@@ -1225,7 +1338,7 @@
                 <w:noProof/>
                 <w:webHidden/>
               </w:rPr>
-              <w:instrText xml:space="preserve"> PAGEREF _Toc33641361 \h </w:instrText>
+              <w:instrText xml:space="preserve"> PAGEREF _Toc34078057 \h </w:instrText>
             </w:r>
             <w:r>
               <w:rPr>
@@ -1269,7 +1382,7 @@
               <w:sz w:val="22"/>
             </w:rPr>
           </w:pPr>
-          <w:hyperlink w:anchor="_Toc33641362" w:history="1">
+          <w:hyperlink w:anchor="_Toc34078058" w:history="1">
             <w:r>
               <w:rPr>
                 <w:rStyle w:val="Hyperlink"/>
@@ -1311,7 +1424,7 @@
                 <w:noProof/>
                 <w:webHidden/>
               </w:rPr>
-              <w:instrText xml:space="preserve"> PAGEREF _Toc33641362 \h </w:instrText>
+              <w:instrText xml:space="preserve"> PAGEREF _Toc34078058 \h </w:instrText>
             </w:r>
             <w:r>
               <w:rPr>
@@ -1355,7 +1468,7 @@
               <w:sz w:val="22"/>
             </w:rPr>
           </w:pPr>
-          <w:hyperlink w:anchor="_Toc33641363" w:history="1">
+          <w:hyperlink w:anchor="_Toc34078059" w:history="1">
             <w:r>
               <w:rPr>
                 <w:rStyle w:val="Hyperlink"/>
@@ -1397,7 +1510,7 @@
                 <w:noProof/>
                 <w:webHidden/>
               </w:rPr>
-              <w:instrText xml:space="preserve"> PAGEREF _Toc33641363 \h </w:instrText>
+              <w:instrText xml:space="preserve"> PAGEREF _Toc34078059 \h </w:instrText>
             </w:r>
             <w:r>
               <w:rPr>
@@ -1441,7 +1554,7 @@
               <w:sz w:val="22"/>
             </w:rPr>
           </w:pPr>
-          <w:hyperlink w:anchor="_Toc33641364" w:history="1">
+          <w:hyperlink w:anchor="_Toc34078060" w:history="1">
             <w:r>
               <w:rPr>
                 <w:rStyle w:val="Hyperlink"/>
@@ -1483,7 +1596,7 @@
                 <w:noProof/>
                 <w:webHidden/>
               </w:rPr>
-              <w:instrText xml:space="preserve"> PAGEREF _Toc33641364 \h </w:instrText>
+              <w:instrText xml:space="preserve"> PAGEREF _Toc34078060 \h </w:instrText>
             </w:r>
             <w:r>
               <w:rPr>
@@ -1527,7 +1640,7 @@
               <w:sz w:val="22"/>
             </w:rPr>
           </w:pPr>
-          <w:hyperlink w:anchor="_Toc33641365" w:history="1">
+          <w:hyperlink w:anchor="_Toc34078061" w:history="1">
             <w:r>
               <w:rPr>
                 <w:rStyle w:val="Hyperlink"/>
@@ -1569,7 +1682,7 @@
                 <w:noProof/>
                 <w:webHidden/>
               </w:rPr>
-              <w:instrText xml:space="preserve"> PAGEREF _Toc33641365 \h </w:instrText>
+              <w:instrText xml:space="preserve"> PAGEREF _Toc34078061 \h </w:instrText>
             </w:r>
             <w:r>
               <w:rPr>
@@ -1613,7 +1726,7 @@
               <w:sz w:val="22"/>
             </w:rPr>
           </w:pPr>
-          <w:hyperlink w:anchor="_Toc33641366" w:history="1">
+          <w:hyperlink w:anchor="_Toc34078062" w:history="1">
             <w:r>
               <w:rPr>
                 <w:rStyle w:val="Hyperlink"/>
@@ -1634,7 +1747,7 @@
                 <w:rStyle w:val="Hyperlink"/>
                 <w:noProof/>
               </w:rPr>
-              <w:t>Korisnik izlazi iz pregleda trenutnog pokemona</w:t>
+              <w:t>Korisnik zahteva prethodnog pokemona</w:t>
             </w:r>
             <w:r>
               <w:rPr>
@@ -1655,7 +1768,7 @@
                 <w:noProof/>
                 <w:webHidden/>
               </w:rPr>
-              <w:instrText xml:space="preserve"> PAGEREF _Toc33641366 \h </w:instrText>
+              <w:instrText xml:space="preserve"> PAGEREF _Toc34078062 \h </w:instrText>
             </w:r>
             <w:r>
               <w:rPr>
@@ -1699,7 +1812,7 @@
               <w:sz w:val="22"/>
             </w:rPr>
           </w:pPr>
-          <w:hyperlink w:anchor="_Toc33641367" w:history="1">
+          <w:hyperlink w:anchor="_Toc34078063" w:history="1">
             <w:r>
               <w:rPr>
                 <w:rStyle w:val="Hyperlink"/>
@@ -1741,7 +1854,7 @@
                 <w:noProof/>
                 <w:webHidden/>
               </w:rPr>
-              <w:instrText xml:space="preserve"> PAGEREF _Toc33641367 \h </w:instrText>
+              <w:instrText xml:space="preserve"> PAGEREF _Toc34078063 \h </w:instrText>
             </w:r>
             <w:r>
               <w:rPr>
@@ -1785,7 +1898,7 @@
               <w:sz w:val="22"/>
             </w:rPr>
           </w:pPr>
-          <w:hyperlink w:anchor="_Toc33641368" w:history="1">
+          <w:hyperlink w:anchor="_Toc34078064" w:history="1">
             <w:r>
               <w:rPr>
                 <w:rStyle w:val="Hyperlink"/>
@@ -1827,7 +1940,7 @@
                 <w:noProof/>
                 <w:webHidden/>
               </w:rPr>
-              <w:instrText xml:space="preserve"> PAGEREF _Toc33641368 \h </w:instrText>
+              <w:instrText xml:space="preserve"> PAGEREF _Toc34078064 \h </w:instrText>
             </w:r>
             <w:r>
               <w:rPr>
@@ -1871,7 +1984,7 @@
               <w:sz w:val="22"/>
             </w:rPr>
           </w:pPr>
-          <w:hyperlink w:anchor="_Toc33641369" w:history="1">
+          <w:hyperlink w:anchor="_Toc34078065" w:history="1">
             <w:r>
               <w:rPr>
                 <w:rStyle w:val="Hyperlink"/>
@@ -1913,7 +2026,7 @@
                 <w:noProof/>
                 <w:webHidden/>
               </w:rPr>
-              <w:instrText xml:space="preserve"> PAGEREF _Toc33641369 \h </w:instrText>
+              <w:instrText xml:space="preserve"> PAGEREF _Toc34078065 \h </w:instrText>
             </w:r>
             <w:r>
               <w:rPr>
@@ -1966,6 +2079,8 @@
         <w:spacing w:line="360" w:lineRule="auto"/>
         <w:ind w:hanging="720"/>
       </w:pPr>
+      <w:bookmarkStart w:id="1" w:name="_GoBack"/>
+      <w:bookmarkEnd w:id="1"/>
     </w:p>
     <w:p>
       <w:pPr>
@@ -2023,7 +2138,7 @@
         </w:numPr>
         <w:ind w:left="720" w:firstLine="0"/>
       </w:pPr>
-      <w:bookmarkStart w:id="2" w:name="_Toc33641356"/>
+      <w:bookmarkStart w:id="2" w:name="_Toc34078052"/>
       <w:r>
         <w:lastRenderedPageBreak/>
         <w:t>UVOD</w:t>
@@ -2041,11 +2156,13 @@
         <w:ind w:firstLine="0"/>
         <w:jc w:val="both"/>
       </w:pPr>
-      <w:bookmarkStart w:id="3" w:name="_Toc33641357"/>
+      <w:bookmarkStart w:id="3" w:name="_Toc34078053"/>
+      <w:proofErr w:type="spellStart"/>
       <w:r>
         <w:t>Rezime</w:t>
       </w:r>
       <w:bookmarkEnd w:id="3"/>
+      <w:proofErr w:type="spellEnd"/>
     </w:p>
     <w:p>
       <w:pPr>
@@ -2053,21 +2170,75 @@
         <w:ind w:firstLine="720"/>
         <w:jc w:val="both"/>
       </w:pPr>
+      <w:proofErr w:type="spellStart"/>
+      <w:proofErr w:type="gramStart"/>
       <w:r>
         <w:t>D</w:t>
       </w:r>
       <w:r>
-        <w:t>okument predstavlja specifikaciju</w:t>
-      </w:r>
-      <w:r>
-        <w:t xml:space="preserve"> scenarija upotrebe</w:t>
-      </w:r>
-      <w:r>
-        <w:t xml:space="preserve"> za </w:t>
-      </w:r>
-      <w:r>
-        <w:t>korišćenje pokedeksa.</w:t>
-      </w:r>
+        <w:t>okument</w:t>
+      </w:r>
+      <w:proofErr w:type="spellEnd"/>
+      <w:r>
+        <w:t xml:space="preserve"> </w:t>
+      </w:r>
+      <w:proofErr w:type="spellStart"/>
+      <w:r>
+        <w:t>predstavlja</w:t>
+      </w:r>
+      <w:proofErr w:type="spellEnd"/>
+      <w:r>
+        <w:t xml:space="preserve"> </w:t>
+      </w:r>
+      <w:proofErr w:type="spellStart"/>
+      <w:r>
+        <w:t>specifikaciju</w:t>
+      </w:r>
+      <w:proofErr w:type="spellEnd"/>
+      <w:r>
+        <w:t xml:space="preserve"> </w:t>
+      </w:r>
+      <w:proofErr w:type="spellStart"/>
+      <w:r>
+        <w:t>scenarija</w:t>
+      </w:r>
+      <w:proofErr w:type="spellEnd"/>
+      <w:r>
+        <w:t xml:space="preserve"> </w:t>
+      </w:r>
+      <w:proofErr w:type="spellStart"/>
+      <w:r>
+        <w:t>upotrebe</w:t>
+      </w:r>
+      <w:proofErr w:type="spellEnd"/>
+      <w:r>
+        <w:t xml:space="preserve"> </w:t>
+      </w:r>
+      <w:proofErr w:type="spellStart"/>
+      <w:r>
+        <w:t>za</w:t>
+      </w:r>
+      <w:proofErr w:type="spellEnd"/>
+      <w:r>
+        <w:t xml:space="preserve"> </w:t>
+      </w:r>
+      <w:proofErr w:type="spellStart"/>
+      <w:r>
+        <w:t>korišćenje</w:t>
+      </w:r>
+      <w:proofErr w:type="spellEnd"/>
+      <w:r>
+        <w:t xml:space="preserve"> </w:t>
+      </w:r>
+      <w:proofErr w:type="spellStart"/>
+      <w:r>
+        <w:t>pokedeksa</w:t>
+      </w:r>
+      <w:proofErr w:type="spellEnd"/>
+      <w:r>
+        <w:t>.</w:t>
+      </w:r>
+      <w:proofErr w:type="gramEnd"/>
     </w:p>
     <w:p>
       <w:pPr>
@@ -2080,11 +2251,37 @@
         <w:ind w:firstLine="0"/>
         <w:jc w:val="both"/>
       </w:pPr>
-      <w:bookmarkStart w:id="4" w:name="_Toc33641358"/>
-      <w:r>
-        <w:t>Namena dokumenta i ciljne grupe</w:t>
+      <w:bookmarkStart w:id="4" w:name="_Toc34078054"/>
+      <w:proofErr w:type="spellStart"/>
+      <w:r>
+        <w:t>Namena</w:t>
+      </w:r>
+      <w:proofErr w:type="spellEnd"/>
+      <w:r>
+        <w:t xml:space="preserve"> </w:t>
+      </w:r>
+      <w:proofErr w:type="spellStart"/>
+      <w:r>
+        <w:t>dokumenta</w:t>
+      </w:r>
+      <w:proofErr w:type="spellEnd"/>
+      <w:r>
+        <w:t xml:space="preserve"> i </w:t>
+      </w:r>
+      <w:proofErr w:type="spellStart"/>
+      <w:r>
+        <w:t>ciljne</w:t>
+      </w:r>
+      <w:proofErr w:type="spellEnd"/>
+      <w:r>
+        <w:t xml:space="preserve"> </w:t>
+      </w:r>
+      <w:proofErr w:type="spellStart"/>
+      <w:r>
+        <w:t>grupe</w:t>
       </w:r>
       <w:bookmarkEnd w:id="4"/>
+      <w:proofErr w:type="spellEnd"/>
     </w:p>
     <w:p>
       <w:pPr>
@@ -2092,29 +2289,332 @@
         <w:ind w:firstLine="720"/>
         <w:jc w:val="both"/>
       </w:pPr>
-      <w:r>
-        <w:t xml:space="preserve">Ovaj dokument služi radi definisanja </w:t>
-      </w:r>
-      <w:r>
-        <w:t>navedene fukncionalnosti</w:t>
-      </w:r>
-      <w:r>
-        <w:t xml:space="preserve"> i kao takav je namenjen svim članovima projektnog tima. Na početku će biti opisan</w:t>
+      <w:proofErr w:type="spellStart"/>
+      <w:proofErr w:type="gramStart"/>
+      <w:r>
+        <w:t>Ovaj</w:t>
+      </w:r>
+      <w:proofErr w:type="spellEnd"/>
+      <w:r>
+        <w:t xml:space="preserve"> </w:t>
+      </w:r>
+      <w:proofErr w:type="spellStart"/>
+      <w:r>
+        <w:t>dokument</w:t>
+      </w:r>
+      <w:proofErr w:type="spellEnd"/>
+      <w:r>
+        <w:t xml:space="preserve"> </w:t>
+      </w:r>
+      <w:proofErr w:type="spellStart"/>
+      <w:r>
+        <w:t>služi</w:t>
+      </w:r>
+      <w:proofErr w:type="spellEnd"/>
+      <w:r>
+        <w:t xml:space="preserve"> </w:t>
+      </w:r>
+      <w:proofErr w:type="spellStart"/>
+      <w:r>
+        <w:t>radi</w:t>
+      </w:r>
+      <w:proofErr w:type="spellEnd"/>
+      <w:r>
+        <w:t xml:space="preserve"> </w:t>
+      </w:r>
+      <w:proofErr w:type="spellStart"/>
+      <w:r>
+        <w:t>definisanja</w:t>
+      </w:r>
+      <w:proofErr w:type="spellEnd"/>
+      <w:r>
+        <w:t xml:space="preserve"> </w:t>
+      </w:r>
+      <w:proofErr w:type="spellStart"/>
+      <w:r>
+        <w:t>navedene</w:t>
+      </w:r>
+      <w:proofErr w:type="spellEnd"/>
+      <w:r>
+        <w:t xml:space="preserve"> </w:t>
+      </w:r>
+      <w:proofErr w:type="spellStart"/>
+      <w:r>
+        <w:t>fukncionalnosti</w:t>
+      </w:r>
+      <w:proofErr w:type="spellEnd"/>
+      <w:r>
+        <w:t xml:space="preserve"> i </w:t>
+      </w:r>
+      <w:proofErr w:type="spellStart"/>
+      <w:r>
+        <w:t>kao</w:t>
+      </w:r>
+      <w:proofErr w:type="spellEnd"/>
+      <w:r>
+        <w:t xml:space="preserve"> </w:t>
+      </w:r>
+      <w:proofErr w:type="spellStart"/>
+      <w:r>
+        <w:t>takav</w:t>
+      </w:r>
+      <w:proofErr w:type="spellEnd"/>
+      <w:r>
+        <w:t xml:space="preserve"> je </w:t>
+      </w:r>
+      <w:proofErr w:type="spellStart"/>
+      <w:r>
+        <w:t>namenjen</w:t>
+      </w:r>
+      <w:proofErr w:type="spellEnd"/>
+      <w:r>
+        <w:t xml:space="preserve"> </w:t>
+      </w:r>
+      <w:proofErr w:type="spellStart"/>
+      <w:r>
+        <w:t>svim</w:t>
+      </w:r>
+      <w:proofErr w:type="spellEnd"/>
+      <w:r>
+        <w:t xml:space="preserve"> </w:t>
+      </w:r>
+      <w:proofErr w:type="spellStart"/>
+      <w:r>
+        <w:t>članovima</w:t>
+      </w:r>
+      <w:proofErr w:type="spellEnd"/>
+      <w:r>
+        <w:t xml:space="preserve"> </w:t>
+      </w:r>
+      <w:proofErr w:type="spellStart"/>
+      <w:r>
+        <w:t>projektnog</w:t>
+      </w:r>
+      <w:proofErr w:type="spellEnd"/>
+      <w:r>
+        <w:t xml:space="preserve"> </w:t>
+      </w:r>
+      <w:proofErr w:type="spellStart"/>
+      <w:r>
+        <w:t>tima</w:t>
+      </w:r>
+      <w:proofErr w:type="spellEnd"/>
+      <w:r>
+        <w:t>.</w:t>
+      </w:r>
+      <w:proofErr w:type="gramEnd"/>
+      <w:r>
+        <w:t xml:space="preserve"> Na </w:t>
+      </w:r>
+      <w:proofErr w:type="spellStart"/>
+      <w:r>
+        <w:t>početku</w:t>
+      </w:r>
+      <w:proofErr w:type="spellEnd"/>
+      <w:r>
+        <w:t xml:space="preserve"> </w:t>
+      </w:r>
+      <w:proofErr w:type="spellStart"/>
+      <w:proofErr w:type="gramStart"/>
+      <w:r>
+        <w:t>će</w:t>
+      </w:r>
+      <w:proofErr w:type="spellEnd"/>
+      <w:proofErr w:type="gramEnd"/>
+      <w:r>
+        <w:t xml:space="preserve"> </w:t>
+      </w:r>
+      <w:proofErr w:type="spellStart"/>
+      <w:r>
+        <w:t>biti</w:t>
+      </w:r>
+      <w:proofErr w:type="spellEnd"/>
+      <w:r>
+        <w:t xml:space="preserve"> </w:t>
+      </w:r>
+      <w:proofErr w:type="spellStart"/>
+      <w:r>
+        <w:t>opisan</w:t>
       </w:r>
       <w:r>
         <w:t>a</w:t>
       </w:r>
-      <w:r>
-        <w:t xml:space="preserve"> sam</w:t>
-      </w:r>
-      <w:r>
-        <w:t>a funkcionalnost</w:t>
-      </w:r>
-      <w:r>
-        <w:t xml:space="preserve">. Zatim će biti predstavljen </w:t>
-      </w:r>
-      <w:r>
-        <w:t>tok događaja scenarija upotrebe, a potom će biti opisani posebni zahtevi, preduslovi i posledice datog slučaja upotrebe.</w:t>
+      <w:proofErr w:type="spellEnd"/>
+      <w:r>
+        <w:t xml:space="preserve"> </w:t>
+      </w:r>
+      <w:proofErr w:type="spellStart"/>
+      <w:r>
+        <w:t>sam</w:t>
+      </w:r>
+      <w:r>
+        <w:t>a</w:t>
+      </w:r>
+      <w:proofErr w:type="spellEnd"/>
+      <w:r>
+        <w:t xml:space="preserve"> </w:t>
+      </w:r>
+      <w:proofErr w:type="spellStart"/>
+      <w:r>
+        <w:t>funkcionalnost</w:t>
+      </w:r>
+      <w:proofErr w:type="spellEnd"/>
+      <w:r>
+        <w:t xml:space="preserve">. </w:t>
+      </w:r>
+      <w:proofErr w:type="spellStart"/>
+      <w:r>
+        <w:t>Zatim</w:t>
+      </w:r>
+      <w:proofErr w:type="spellEnd"/>
+      <w:r>
+        <w:t xml:space="preserve"> </w:t>
+      </w:r>
+      <w:proofErr w:type="spellStart"/>
+      <w:proofErr w:type="gramStart"/>
+      <w:r>
+        <w:t>će</w:t>
+      </w:r>
+      <w:proofErr w:type="spellEnd"/>
+      <w:proofErr w:type="gramEnd"/>
+      <w:r>
+        <w:t xml:space="preserve"> </w:t>
+      </w:r>
+      <w:proofErr w:type="spellStart"/>
+      <w:r>
+        <w:t>biti</w:t>
+      </w:r>
+      <w:proofErr w:type="spellEnd"/>
+      <w:r>
+        <w:t xml:space="preserve"> </w:t>
+      </w:r>
+      <w:proofErr w:type="spellStart"/>
+      <w:r>
+        <w:t>predstavljen</w:t>
+      </w:r>
+      <w:proofErr w:type="spellEnd"/>
+      <w:r>
+        <w:t xml:space="preserve"> </w:t>
+      </w:r>
+      <w:proofErr w:type="spellStart"/>
+      <w:r>
+        <w:t>tok</w:t>
+      </w:r>
+      <w:proofErr w:type="spellEnd"/>
+      <w:r>
+        <w:t xml:space="preserve"> </w:t>
+      </w:r>
+      <w:proofErr w:type="spellStart"/>
+      <w:r>
+        <w:t>događaja</w:t>
+      </w:r>
+      <w:proofErr w:type="spellEnd"/>
+      <w:r>
+        <w:t xml:space="preserve"> </w:t>
+      </w:r>
+      <w:proofErr w:type="spellStart"/>
+      <w:r>
+        <w:t>scenarija</w:t>
+      </w:r>
+      <w:proofErr w:type="spellEnd"/>
+      <w:r>
+        <w:t xml:space="preserve"> </w:t>
+      </w:r>
+      <w:proofErr w:type="spellStart"/>
+      <w:r>
+        <w:t>upotrebe</w:t>
+      </w:r>
+      <w:proofErr w:type="spellEnd"/>
+      <w:r>
+        <w:t xml:space="preserve">, a </w:t>
+      </w:r>
+      <w:proofErr w:type="spellStart"/>
+      <w:r>
+        <w:t>potom</w:t>
+      </w:r>
+      <w:proofErr w:type="spellEnd"/>
+      <w:r>
+        <w:t xml:space="preserve"> </w:t>
+      </w:r>
+      <w:proofErr w:type="spellStart"/>
+      <w:r>
+        <w:t>će</w:t>
+      </w:r>
+      <w:proofErr w:type="spellEnd"/>
+      <w:r>
+        <w:t xml:space="preserve"> </w:t>
+      </w:r>
+      <w:proofErr w:type="spellStart"/>
+      <w:r>
+        <w:t>biti</w:t>
+      </w:r>
+      <w:proofErr w:type="spellEnd"/>
+      <w:r>
+        <w:t xml:space="preserve"> </w:t>
+      </w:r>
+      <w:proofErr w:type="spellStart"/>
+      <w:r>
+        <w:t>opisani</w:t>
+      </w:r>
+      <w:proofErr w:type="spellEnd"/>
+      <w:r>
+        <w:t xml:space="preserve"> </w:t>
+      </w:r>
+      <w:proofErr w:type="spellStart"/>
+      <w:r>
+        <w:t>posebni</w:t>
+      </w:r>
+      <w:proofErr w:type="spellEnd"/>
+      <w:r>
+        <w:t xml:space="preserve"> </w:t>
+      </w:r>
+      <w:proofErr w:type="spellStart"/>
+      <w:r>
+        <w:t>zahtevi</w:t>
+      </w:r>
+      <w:proofErr w:type="spellEnd"/>
+      <w:r>
+        <w:t xml:space="preserve">, </w:t>
+      </w:r>
+      <w:proofErr w:type="spellStart"/>
+      <w:r>
+        <w:t>preduslovi</w:t>
+      </w:r>
+      <w:proofErr w:type="spellEnd"/>
+      <w:r>
+        <w:t xml:space="preserve"> i </w:t>
+      </w:r>
+      <w:proofErr w:type="spellStart"/>
+      <w:r>
+        <w:t>posledice</w:t>
+      </w:r>
+      <w:proofErr w:type="spellEnd"/>
+      <w:r>
+        <w:t xml:space="preserve"> </w:t>
+      </w:r>
+      <w:proofErr w:type="spellStart"/>
+      <w:r>
+        <w:t>datog</w:t>
+      </w:r>
+      <w:proofErr w:type="spellEnd"/>
+      <w:r>
+        <w:t xml:space="preserve"> </w:t>
+      </w:r>
+      <w:proofErr w:type="spellStart"/>
+      <w:r>
+        <w:t>slučaja</w:t>
+      </w:r>
+      <w:proofErr w:type="spellEnd"/>
+      <w:r>
+        <w:t xml:space="preserve"> </w:t>
+      </w:r>
+      <w:proofErr w:type="spellStart"/>
+      <w:r>
+        <w:t>upotrebe</w:t>
+      </w:r>
+      <w:proofErr w:type="spellEnd"/>
+      <w:r>
+        <w:t>.</w:t>
       </w:r>
     </w:p>
     <w:p>
@@ -2133,7 +2633,7 @@
         <w:ind w:left="0" w:firstLine="0"/>
       </w:pPr>
       <w:bookmarkStart w:id="5" w:name="_Toc33457852"/>
-      <w:bookmarkStart w:id="6" w:name="_Toc33641359"/>
+      <w:bookmarkStart w:id="6" w:name="_Toc34078055"/>
       <w:r>
         <w:t xml:space="preserve">SCENARIO UPOTREBE </w:t>
       </w:r>
@@ -2154,11 +2654,21 @@
         <w:ind w:firstLine="0"/>
         <w:jc w:val="both"/>
       </w:pPr>
-      <w:bookmarkStart w:id="7" w:name="_Toc33641360"/>
-      <w:r>
-        <w:t>Kratak opis</w:t>
+      <w:bookmarkStart w:id="7" w:name="_Toc34078056"/>
+      <w:proofErr w:type="spellStart"/>
+      <w:r>
+        <w:t>Kratak</w:t>
+      </w:r>
+      <w:proofErr w:type="spellEnd"/>
+      <w:r>
+        <w:t xml:space="preserve"> </w:t>
+      </w:r>
+      <w:proofErr w:type="spellStart"/>
+      <w:r>
+        <w:t>opis</w:t>
       </w:r>
       <w:bookmarkEnd w:id="7"/>
+      <w:proofErr w:type="spellEnd"/>
     </w:p>
     <w:p>
       <w:pPr>
@@ -2166,17 +2676,207 @@
         <w:ind w:firstLine="720"/>
         <w:jc w:val="both"/>
       </w:pPr>
-      <w:r>
-        <w:t>Svi korisnici imaju mogućnost pregledanja pokedeksa, tj. spiska svih pokemona, kao i njihovih osobina.</w:t>
-      </w:r>
-      <w:r>
-        <w:t xml:space="preserve"> U pregledu </w:t>
-      </w:r>
-      <w:r>
-        <w:t xml:space="preserve">trenutnog </w:t>
-      </w:r>
-      <w:r>
-        <w:t>pokemona korisnik vidi informacije o pokemonu (ime, sličicu, tipove, napade…).</w:t>
+      <w:proofErr w:type="spellStart"/>
+      <w:proofErr w:type="gramStart"/>
+      <w:r>
+        <w:t>Svi</w:t>
+      </w:r>
+      <w:proofErr w:type="spellEnd"/>
+      <w:r>
+        <w:t xml:space="preserve"> </w:t>
+      </w:r>
+      <w:proofErr w:type="spellStart"/>
+      <w:r>
+        <w:t>korisnici</w:t>
+      </w:r>
+      <w:proofErr w:type="spellEnd"/>
+      <w:r>
+        <w:t xml:space="preserve"> </w:t>
+      </w:r>
+      <w:proofErr w:type="spellStart"/>
+      <w:r>
+        <w:t>imaju</w:t>
+      </w:r>
+      <w:proofErr w:type="spellEnd"/>
+      <w:r>
+        <w:t xml:space="preserve"> </w:t>
+      </w:r>
+      <w:proofErr w:type="spellStart"/>
+      <w:r>
+        <w:t>mogućnost</w:t>
+      </w:r>
+      <w:proofErr w:type="spellEnd"/>
+      <w:r>
+        <w:t xml:space="preserve"> </w:t>
+      </w:r>
+      <w:proofErr w:type="spellStart"/>
+      <w:r>
+        <w:t>pregledanja</w:t>
+      </w:r>
+      <w:proofErr w:type="spellEnd"/>
+      <w:r>
+        <w:t xml:space="preserve"> </w:t>
+      </w:r>
+      <w:proofErr w:type="spellStart"/>
+      <w:r>
+        <w:t>pokedeksa</w:t>
+      </w:r>
+      <w:proofErr w:type="spellEnd"/>
+      <w:r>
+        <w:t xml:space="preserve">, </w:t>
+      </w:r>
+      <w:proofErr w:type="spellStart"/>
+      <w:r>
+        <w:t>tj</w:t>
+      </w:r>
+      <w:proofErr w:type="spellEnd"/>
+      <w:r>
+        <w:t>.</w:t>
+      </w:r>
+      <w:proofErr w:type="gramEnd"/>
+      <w:r>
+        <w:t xml:space="preserve"> </w:t>
+      </w:r>
+      <w:proofErr w:type="spellStart"/>
+      <w:proofErr w:type="gramStart"/>
+      <w:r>
+        <w:t>spiska</w:t>
+      </w:r>
+      <w:proofErr w:type="spellEnd"/>
+      <w:proofErr w:type="gramEnd"/>
+      <w:r>
+        <w:t xml:space="preserve"> </w:t>
+      </w:r>
+      <w:proofErr w:type="spellStart"/>
+      <w:r>
+        <w:t>svih</w:t>
+      </w:r>
+      <w:proofErr w:type="spellEnd"/>
+      <w:r>
+        <w:t xml:space="preserve"> </w:t>
+      </w:r>
+      <w:proofErr w:type="spellStart"/>
+      <w:r>
+        <w:t>pokemona</w:t>
+      </w:r>
+      <w:proofErr w:type="spellEnd"/>
+      <w:r>
+        <w:t xml:space="preserve">, </w:t>
+      </w:r>
+      <w:proofErr w:type="spellStart"/>
+      <w:r>
+        <w:t>kao</w:t>
+      </w:r>
+      <w:proofErr w:type="spellEnd"/>
+      <w:r>
+        <w:t xml:space="preserve"> i </w:t>
+      </w:r>
+      <w:proofErr w:type="spellStart"/>
+      <w:r>
+        <w:t>njihovih</w:t>
+      </w:r>
+      <w:proofErr w:type="spellEnd"/>
+      <w:r>
+        <w:t xml:space="preserve"> </w:t>
+      </w:r>
+      <w:proofErr w:type="spellStart"/>
+      <w:r>
+        <w:t>osobina</w:t>
+      </w:r>
+      <w:proofErr w:type="spellEnd"/>
+      <w:r>
+        <w:t>.</w:t>
+      </w:r>
+      <w:r>
+        <w:t xml:space="preserve"> U </w:t>
+      </w:r>
+      <w:proofErr w:type="spellStart"/>
+      <w:r>
+        <w:t>pregledu</w:t>
+      </w:r>
+      <w:proofErr w:type="spellEnd"/>
+      <w:r>
+        <w:t xml:space="preserve"> </w:t>
+      </w:r>
+      <w:proofErr w:type="spellStart"/>
+      <w:r>
+        <w:t>trenutnog</w:t>
+      </w:r>
+      <w:proofErr w:type="spellEnd"/>
+      <w:r>
+        <w:t xml:space="preserve"> </w:t>
+      </w:r>
+      <w:proofErr w:type="spellStart"/>
+      <w:r>
+        <w:t>pokemona</w:t>
+      </w:r>
+      <w:proofErr w:type="spellEnd"/>
+      <w:r>
+        <w:t xml:space="preserve"> </w:t>
+      </w:r>
+      <w:proofErr w:type="spellStart"/>
+      <w:r>
+        <w:t>korisnik</w:t>
+      </w:r>
+      <w:proofErr w:type="spellEnd"/>
+      <w:r>
+        <w:t xml:space="preserve"> </w:t>
+      </w:r>
+      <w:proofErr w:type="spellStart"/>
+      <w:r>
+        <w:t>vidi</w:t>
+      </w:r>
+      <w:proofErr w:type="spellEnd"/>
+      <w:r>
+        <w:t xml:space="preserve"> </w:t>
+      </w:r>
+      <w:proofErr w:type="spellStart"/>
+      <w:r>
+        <w:t>informacije</w:t>
+      </w:r>
+      <w:proofErr w:type="spellEnd"/>
+      <w:r>
+        <w:t xml:space="preserve"> o </w:t>
+      </w:r>
+      <w:proofErr w:type="spellStart"/>
+      <w:r>
+        <w:t>pokemonu</w:t>
+      </w:r>
+      <w:proofErr w:type="spellEnd"/>
+      <w:r>
+        <w:t xml:space="preserve"> (</w:t>
+      </w:r>
+      <w:proofErr w:type="spellStart"/>
+      <w:r>
+        <w:t>ime</w:t>
+      </w:r>
+      <w:proofErr w:type="spellEnd"/>
+      <w:r>
+        <w:t xml:space="preserve">, </w:t>
+      </w:r>
+      <w:proofErr w:type="spellStart"/>
+      <w:r>
+        <w:t>sličicu</w:t>
+      </w:r>
+      <w:proofErr w:type="spellEnd"/>
+      <w:r>
+        <w:t xml:space="preserve">, </w:t>
+      </w:r>
+      <w:proofErr w:type="spellStart"/>
+      <w:r>
+        <w:t>tipove</w:t>
+      </w:r>
+      <w:proofErr w:type="spellEnd"/>
+      <w:r>
+        <w:t xml:space="preserve">, </w:t>
+      </w:r>
+      <w:proofErr w:type="spellStart"/>
+      <w:r>
+        <w:t>napade</w:t>
+      </w:r>
+      <w:proofErr w:type="spellEnd"/>
+      <w:r>
+        <w:t>…).</w:t>
       </w:r>
     </w:p>
     <w:p>
@@ -2203,11 +2903,21 @@
         <w:ind w:firstLine="0"/>
         <w:jc w:val="both"/>
       </w:pPr>
-      <w:bookmarkStart w:id="8" w:name="_Toc33641361"/>
-      <w:r>
-        <w:t>Tok događaja</w:t>
+      <w:bookmarkStart w:id="8" w:name="_Toc34078057"/>
+      <w:proofErr w:type="spellStart"/>
+      <w:r>
+        <w:t>Tok</w:t>
+      </w:r>
+      <w:proofErr w:type="spellEnd"/>
+      <w:r>
+        <w:t xml:space="preserve"> </w:t>
+      </w:r>
+      <w:proofErr w:type="spellStart"/>
+      <w:r>
+        <w:t>događaja</w:t>
       </w:r>
       <w:bookmarkEnd w:id="8"/>
+      <w:proofErr w:type="spellEnd"/>
     </w:p>
     <w:p>
       <w:pPr>
@@ -2217,14 +2927,37 @@
           <w:numId w:val="4"/>
         </w:numPr>
       </w:pPr>
-      <w:bookmarkStart w:id="9" w:name="_Toc33641362"/>
-      <w:r>
-        <w:t xml:space="preserve">Korisnik </w:t>
-      </w:r>
-      <w:r>
-        <w:t>započinje korišćenje pokedeksa</w:t>
+      <w:bookmarkStart w:id="9" w:name="_Toc34078058"/>
+      <w:proofErr w:type="spellStart"/>
+      <w:r>
+        <w:t>Korisnik</w:t>
+      </w:r>
+      <w:proofErr w:type="spellEnd"/>
+      <w:r>
+        <w:t xml:space="preserve"> </w:t>
+      </w:r>
+      <w:proofErr w:type="spellStart"/>
+      <w:r>
+        <w:t>započinje</w:t>
+      </w:r>
+      <w:proofErr w:type="spellEnd"/>
+      <w:r>
+        <w:t xml:space="preserve"> </w:t>
+      </w:r>
+      <w:proofErr w:type="spellStart"/>
+      <w:r>
+        <w:t>korišćenje</w:t>
+      </w:r>
+      <w:proofErr w:type="spellEnd"/>
+      <w:r>
+        <w:t xml:space="preserve"> </w:t>
+      </w:r>
+      <w:proofErr w:type="spellStart"/>
+      <w:r>
+        <w:t>pokedeksa</w:t>
       </w:r>
       <w:bookmarkEnd w:id="9"/>
+      <w:proofErr w:type="spellEnd"/>
     </w:p>
     <w:p>
       <w:pPr>
@@ -2236,12 +2969,59 @@
         <w:spacing w:after="140" w:line="276" w:lineRule="auto"/>
         <w:ind w:left="0" w:firstLine="0"/>
       </w:pPr>
-      <w:r>
-        <w:t xml:space="preserve">Korisnik pritiska dugme </w:t>
-      </w:r>
-      <w:r>
-        <w:t>Pokedex i dobija pristup pokedeksu</w:t>
-      </w:r>
+      <w:proofErr w:type="spellStart"/>
+      <w:r>
+        <w:t>Korisnik</w:t>
+      </w:r>
+      <w:proofErr w:type="spellEnd"/>
+      <w:r>
+        <w:t xml:space="preserve"> </w:t>
+      </w:r>
+      <w:proofErr w:type="spellStart"/>
+      <w:r>
+        <w:t>pritiska</w:t>
+      </w:r>
+      <w:proofErr w:type="spellEnd"/>
+      <w:r>
+        <w:t xml:space="preserve"> </w:t>
+      </w:r>
+      <w:proofErr w:type="spellStart"/>
+      <w:r>
+        <w:t>dugme</w:t>
+      </w:r>
+      <w:proofErr w:type="spellEnd"/>
+      <w:r>
+        <w:t xml:space="preserve"> </w:t>
+      </w:r>
+      <w:proofErr w:type="spellStart"/>
+      <w:r>
+        <w:t>Pokedex</w:t>
+      </w:r>
+      <w:proofErr w:type="spellEnd"/>
+      <w:r>
+        <w:t xml:space="preserve"> i </w:t>
+      </w:r>
+      <w:proofErr w:type="spellStart"/>
+      <w:r>
+        <w:t>dobija</w:t>
+      </w:r>
+      <w:proofErr w:type="spellEnd"/>
+      <w:r>
+        <w:t xml:space="preserve"> </w:t>
+      </w:r>
+      <w:proofErr w:type="spellStart"/>
+      <w:r>
+        <w:t>pristup</w:t>
+      </w:r>
+      <w:proofErr w:type="spellEnd"/>
+      <w:r>
+        <w:t xml:space="preserve"> </w:t>
+      </w:r>
+      <w:proofErr w:type="spellStart"/>
+      <w:r>
+        <w:t>pokedeksu</w:t>
+      </w:r>
+      <w:proofErr w:type="spellEnd"/>
       <w:r>
         <w:rPr>
           <w:i/>
@@ -2257,17 +3037,37 @@
           <w:numId w:val="4"/>
         </w:numPr>
       </w:pPr>
-      <w:bookmarkStart w:id="10" w:name="_Toc33641363"/>
-      <w:r>
-        <w:t xml:space="preserve">Korisnik </w:t>
-      </w:r>
+      <w:bookmarkStart w:id="10" w:name="_Toc34078059"/>
+      <w:proofErr w:type="spellStart"/>
+      <w:r>
+        <w:t>Korisnik</w:t>
+      </w:r>
+      <w:proofErr w:type="spellEnd"/>
+      <w:r>
+        <w:t xml:space="preserve"> </w:t>
+      </w:r>
+      <w:proofErr w:type="spellStart"/>
       <w:r>
         <w:t>bira</w:t>
       </w:r>
-      <w:r>
-        <w:t xml:space="preserve"> željenog pokemona</w:t>
+      <w:proofErr w:type="spellEnd"/>
+      <w:r>
+        <w:t xml:space="preserve"> </w:t>
+      </w:r>
+      <w:proofErr w:type="spellStart"/>
+      <w:r>
+        <w:t>željenog</w:t>
+      </w:r>
+      <w:proofErr w:type="spellEnd"/>
+      <w:r>
+        <w:t xml:space="preserve"> </w:t>
+      </w:r>
+      <w:proofErr w:type="spellStart"/>
+      <w:r>
+        <w:t>pokemona</w:t>
       </w:r>
       <w:bookmarkEnd w:id="10"/>
+      <w:proofErr w:type="spellEnd"/>
     </w:p>
     <w:p>
       <w:pPr>
@@ -2280,8 +3080,47 @@
         <w:ind w:left="0" w:firstLine="0"/>
         <w:jc w:val="both"/>
       </w:pPr>
-      <w:r>
-        <w:t>Korisniku se nude svi pokemoni na pregled.</w:t>
+      <w:proofErr w:type="spellStart"/>
+      <w:r>
+        <w:t>Korisniku</w:t>
+      </w:r>
+      <w:proofErr w:type="spellEnd"/>
+      <w:r>
+        <w:t xml:space="preserve"> se nude </w:t>
+      </w:r>
+      <w:proofErr w:type="spellStart"/>
+      <w:r>
+        <w:t>svi</w:t>
+      </w:r>
+      <w:proofErr w:type="spellEnd"/>
+      <w:r>
+        <w:t xml:space="preserve"> </w:t>
+      </w:r>
+      <w:proofErr w:type="spellStart"/>
+      <w:r>
+        <w:t>pokemoni</w:t>
+      </w:r>
+      <w:proofErr w:type="spellEnd"/>
+      <w:r>
+        <w:t xml:space="preserve"> </w:t>
+      </w:r>
+      <w:proofErr w:type="spellStart"/>
+      <w:proofErr w:type="gramStart"/>
+      <w:r>
+        <w:t>na</w:t>
+      </w:r>
+      <w:proofErr w:type="spellEnd"/>
+      <w:proofErr w:type="gramEnd"/>
+      <w:r>
+        <w:t xml:space="preserve"> </w:t>
+      </w:r>
+      <w:proofErr w:type="spellStart"/>
+      <w:r>
+        <w:t>pregled</w:t>
+      </w:r>
+      <w:proofErr w:type="spellEnd"/>
+      <w:r>
+        <w:t>.</w:t>
       </w:r>
     </w:p>
     <w:p>
@@ -2295,8 +3134,53 @@
         <w:ind w:left="0" w:firstLine="0"/>
         <w:jc w:val="both"/>
       </w:pPr>
-      <w:r>
-        <w:t>Korisnik koristeći scrollbar nalazi željenog pokemona.</w:t>
+      <w:proofErr w:type="spellStart"/>
+      <w:r>
+        <w:t>Korisnik</w:t>
+      </w:r>
+      <w:proofErr w:type="spellEnd"/>
+      <w:r>
+        <w:t xml:space="preserve"> </w:t>
+      </w:r>
+      <w:proofErr w:type="spellStart"/>
+      <w:r>
+        <w:t>nalazi</w:t>
+      </w:r>
+      <w:proofErr w:type="spellEnd"/>
+      <w:r>
+        <w:t xml:space="preserve"> </w:t>
+      </w:r>
+      <w:proofErr w:type="spellStart"/>
+      <w:r>
+        <w:t>željenog</w:t>
+      </w:r>
+      <w:proofErr w:type="spellEnd"/>
+      <w:r>
+        <w:t xml:space="preserve"> </w:t>
+      </w:r>
+      <w:proofErr w:type="spellStart"/>
+      <w:r>
+        <w:t>pokemona</w:t>
+      </w:r>
+      <w:proofErr w:type="spellEnd"/>
+      <w:r>
+        <w:t xml:space="preserve"> </w:t>
+      </w:r>
+      <w:proofErr w:type="spellStart"/>
+      <w:r>
+        <w:t>listajući</w:t>
+      </w:r>
+      <w:proofErr w:type="spellEnd"/>
+      <w:r>
+        <w:t xml:space="preserve"> </w:t>
+      </w:r>
+      <w:proofErr w:type="spellStart"/>
+      <w:r>
+        <w:t>stranice</w:t>
+      </w:r>
+      <w:proofErr w:type="spellEnd"/>
+      <w:r>
+        <w:t>.</w:t>
       </w:r>
     </w:p>
     <w:p>
@@ -2310,14 +3194,79 @@
         <w:ind w:left="0" w:firstLine="0"/>
         <w:jc w:val="both"/>
       </w:pPr>
-      <w:r>
-        <w:t xml:space="preserve">Korisnik klikom na željenog pokemona ulazi u pregled </w:t>
-      </w:r>
-      <w:r>
-        <w:t xml:space="preserve">trenutnog </w:t>
-      </w:r>
-      <w:r>
-        <w:t>pokemona.</w:t>
+      <w:proofErr w:type="spellStart"/>
+      <w:r>
+        <w:t>Korisnik</w:t>
+      </w:r>
+      <w:proofErr w:type="spellEnd"/>
+      <w:r>
+        <w:t xml:space="preserve"> </w:t>
+      </w:r>
+      <w:proofErr w:type="spellStart"/>
+      <w:r>
+        <w:t>klikom</w:t>
+      </w:r>
+      <w:proofErr w:type="spellEnd"/>
+      <w:r>
+        <w:t xml:space="preserve"> </w:t>
+      </w:r>
+      <w:proofErr w:type="spellStart"/>
+      <w:proofErr w:type="gramStart"/>
+      <w:r>
+        <w:t>na</w:t>
+      </w:r>
+      <w:proofErr w:type="spellEnd"/>
+      <w:proofErr w:type="gramEnd"/>
+      <w:r>
+        <w:t xml:space="preserve"> </w:t>
+      </w:r>
+      <w:proofErr w:type="spellStart"/>
+      <w:r>
+        <w:t>željenog</w:t>
+      </w:r>
+      <w:proofErr w:type="spellEnd"/>
+      <w:r>
+        <w:t xml:space="preserve"> </w:t>
+      </w:r>
+      <w:proofErr w:type="spellStart"/>
+      <w:r>
+        <w:t>pokemona</w:t>
+      </w:r>
+      <w:proofErr w:type="spellEnd"/>
+      <w:r>
+        <w:t xml:space="preserve"> </w:t>
+      </w:r>
+      <w:proofErr w:type="spellStart"/>
+      <w:r>
+        <w:t>ulazi</w:t>
+      </w:r>
+      <w:proofErr w:type="spellEnd"/>
+      <w:r>
+        <w:t xml:space="preserve"> u </w:t>
+      </w:r>
+      <w:proofErr w:type="spellStart"/>
+      <w:r>
+        <w:t>pregled</w:t>
+      </w:r>
+      <w:proofErr w:type="spellEnd"/>
+      <w:r>
+        <w:t xml:space="preserve"> </w:t>
+      </w:r>
+      <w:proofErr w:type="spellStart"/>
+      <w:r>
+        <w:t>trenutnog</w:t>
+      </w:r>
+      <w:proofErr w:type="spellEnd"/>
+      <w:r>
+        <w:t xml:space="preserve"> </w:t>
+      </w:r>
+      <w:proofErr w:type="spellStart"/>
+      <w:r>
+        <w:t>pokemona</w:t>
+      </w:r>
+      <w:proofErr w:type="spellEnd"/>
+      <w:r>
+        <w:t>.</w:t>
       </w:r>
     </w:p>
     <w:p>
@@ -2328,14 +3277,45 @@
           <w:numId w:val="4"/>
         </w:numPr>
       </w:pPr>
-      <w:bookmarkStart w:id="11" w:name="_Toc33641364"/>
-      <w:r>
-        <w:t xml:space="preserve">Korisnik </w:t>
-      </w:r>
-      <w:r>
-        <w:t>bira željenog pokemona pretragom</w:t>
+      <w:bookmarkStart w:id="11" w:name="_Toc34078060"/>
+      <w:proofErr w:type="spellStart"/>
+      <w:r>
+        <w:t>Korisnik</w:t>
+      </w:r>
+      <w:proofErr w:type="spellEnd"/>
+      <w:r>
+        <w:t xml:space="preserve"> </w:t>
+      </w:r>
+      <w:proofErr w:type="spellStart"/>
+      <w:r>
+        <w:t>bira</w:t>
+      </w:r>
+      <w:proofErr w:type="spellEnd"/>
+      <w:r>
+        <w:t xml:space="preserve"> </w:t>
+      </w:r>
+      <w:proofErr w:type="spellStart"/>
+      <w:r>
+        <w:t>željenog</w:t>
+      </w:r>
+      <w:proofErr w:type="spellEnd"/>
+      <w:r>
+        <w:t xml:space="preserve"> </w:t>
+      </w:r>
+      <w:proofErr w:type="spellStart"/>
+      <w:r>
+        <w:t>pokemona</w:t>
+      </w:r>
+      <w:proofErr w:type="spellEnd"/>
+      <w:r>
+        <w:t xml:space="preserve"> </w:t>
+      </w:r>
+      <w:proofErr w:type="spellStart"/>
+      <w:r>
+        <w:t>pretragom</w:t>
       </w:r>
       <w:bookmarkEnd w:id="11"/>
+      <w:proofErr w:type="spellEnd"/>
     </w:p>
     <w:p>
       <w:pPr>
@@ -2348,9 +3328,43 @@
         <w:ind w:left="0" w:firstLine="0"/>
         <w:jc w:val="both"/>
       </w:pPr>
-      <w:r>
-        <w:t>Korisnik unosi ime željenog pokemona</w:t>
-      </w:r>
+      <w:proofErr w:type="spellStart"/>
+      <w:r>
+        <w:t>Korisnik</w:t>
+      </w:r>
+      <w:proofErr w:type="spellEnd"/>
+      <w:r>
+        <w:t xml:space="preserve"> </w:t>
+      </w:r>
+      <w:proofErr w:type="spellStart"/>
+      <w:r>
+        <w:t>unosi</w:t>
+      </w:r>
+      <w:proofErr w:type="spellEnd"/>
+      <w:r>
+        <w:t xml:space="preserve"> </w:t>
+      </w:r>
+      <w:proofErr w:type="spellStart"/>
+      <w:r>
+        <w:t>ime</w:t>
+      </w:r>
+      <w:proofErr w:type="spellEnd"/>
+      <w:r>
+        <w:t xml:space="preserve"> </w:t>
+      </w:r>
+      <w:proofErr w:type="spellStart"/>
+      <w:r>
+        <w:t>željenog</w:t>
+      </w:r>
+      <w:proofErr w:type="spellEnd"/>
+      <w:r>
+        <w:t xml:space="preserve"> </w:t>
+      </w:r>
+      <w:proofErr w:type="spellStart"/>
+      <w:r>
+        <w:t>pokemona</w:t>
+      </w:r>
+      <w:proofErr w:type="spellEnd"/>
       <w:r>
         <w:t>.</w:t>
       </w:r>
@@ -2366,8 +3380,79 @@
         <w:ind w:left="0" w:firstLine="0"/>
         <w:jc w:val="both"/>
       </w:pPr>
-      <w:r>
-        <w:t>Pokemoni čija imena počinju unesenom reči se nude korisniku na pregled.</w:t>
+      <w:proofErr w:type="spellStart"/>
+      <w:r>
+        <w:t>Pokemoni</w:t>
+      </w:r>
+      <w:proofErr w:type="spellEnd"/>
+      <w:r>
+        <w:t xml:space="preserve"> </w:t>
+      </w:r>
+      <w:proofErr w:type="spellStart"/>
+      <w:r>
+        <w:t>čija</w:t>
+      </w:r>
+      <w:proofErr w:type="spellEnd"/>
+      <w:r>
+        <w:t xml:space="preserve"> </w:t>
+      </w:r>
+      <w:proofErr w:type="spellStart"/>
+      <w:r>
+        <w:t>imena</w:t>
+      </w:r>
+      <w:proofErr w:type="spellEnd"/>
+      <w:r>
+        <w:t xml:space="preserve"> </w:t>
+      </w:r>
+      <w:proofErr w:type="spellStart"/>
+      <w:r>
+        <w:t>počinju</w:t>
+      </w:r>
+      <w:proofErr w:type="spellEnd"/>
+      <w:r>
+        <w:t xml:space="preserve"> </w:t>
+      </w:r>
+      <w:proofErr w:type="spellStart"/>
+      <w:r>
+        <w:t>unesenom</w:t>
+      </w:r>
+      <w:proofErr w:type="spellEnd"/>
+      <w:r>
+        <w:t xml:space="preserve"> </w:t>
+      </w:r>
+      <w:proofErr w:type="spellStart"/>
+      <w:r>
+        <w:t>reči</w:t>
+      </w:r>
+      <w:proofErr w:type="spellEnd"/>
+      <w:r>
+        <w:t xml:space="preserve"> se nude </w:t>
+      </w:r>
+      <w:proofErr w:type="spellStart"/>
+      <w:r>
+        <w:t>korisniku</w:t>
+      </w:r>
+      <w:proofErr w:type="spellEnd"/>
+      <w:r>
+        <w:t xml:space="preserve"> </w:t>
+      </w:r>
+      <w:proofErr w:type="spellStart"/>
+      <w:proofErr w:type="gramStart"/>
+      <w:r>
+        <w:t>na</w:t>
+      </w:r>
+      <w:proofErr w:type="spellEnd"/>
+      <w:proofErr w:type="gramEnd"/>
+      <w:r>
+        <w:t xml:space="preserve"> </w:t>
+      </w:r>
+      <w:proofErr w:type="spellStart"/>
+      <w:r>
+        <w:t>pregled</w:t>
+      </w:r>
+      <w:proofErr w:type="spellEnd"/>
+      <w:r>
+        <w:t>.</w:t>
       </w:r>
     </w:p>
     <w:p>
@@ -2381,8 +3466,39 @@
         <w:ind w:left="0" w:firstLine="0"/>
         <w:jc w:val="both"/>
       </w:pPr>
-      <w:r>
-        <w:t>Dalje se nastavlja 2. korak iz 2.2.2.</w:t>
+      <w:proofErr w:type="spellStart"/>
+      <w:r>
+        <w:t>Dalje</w:t>
+      </w:r>
+      <w:proofErr w:type="spellEnd"/>
+      <w:r>
+        <w:t xml:space="preserve"> se </w:t>
+      </w:r>
+      <w:proofErr w:type="spellStart"/>
+      <w:r>
+        <w:t>nastavlja</w:t>
+      </w:r>
+      <w:proofErr w:type="spellEnd"/>
+      <w:r>
+        <w:t xml:space="preserve"> 2. </w:t>
+      </w:r>
+      <w:proofErr w:type="spellStart"/>
+      <w:proofErr w:type="gramStart"/>
+      <w:r>
+        <w:t>korak</w:t>
+      </w:r>
+      <w:proofErr w:type="spellEnd"/>
+      <w:proofErr w:type="gramEnd"/>
+      <w:r>
+        <w:t xml:space="preserve"> </w:t>
+      </w:r>
+      <w:proofErr w:type="spellStart"/>
+      <w:r>
+        <w:t>iz</w:t>
+      </w:r>
+      <w:proofErr w:type="spellEnd"/>
+      <w:r>
+        <w:t xml:space="preserve"> 2.2.2.</w:t>
       </w:r>
     </w:p>
     <w:p>
@@ -2393,14 +3509,37 @@
           <w:numId w:val="4"/>
         </w:numPr>
       </w:pPr>
-      <w:bookmarkStart w:id="12" w:name="_Toc33641365"/>
-      <w:r>
-        <w:t xml:space="preserve">Korisnik zahteva narednog </w:t>
-      </w:r>
+      <w:bookmarkStart w:id="12" w:name="_Toc34078061"/>
+      <w:proofErr w:type="spellStart"/>
+      <w:r>
+        <w:t>Korisnik</w:t>
+      </w:r>
+      <w:proofErr w:type="spellEnd"/>
+      <w:r>
+        <w:t xml:space="preserve"> </w:t>
+      </w:r>
+      <w:proofErr w:type="spellStart"/>
+      <w:r>
+        <w:t>zahteva</w:t>
+      </w:r>
+      <w:proofErr w:type="spellEnd"/>
+      <w:r>
+        <w:t xml:space="preserve"> </w:t>
+      </w:r>
+      <w:proofErr w:type="spellStart"/>
+      <w:r>
+        <w:t>narednog</w:t>
+      </w:r>
+      <w:proofErr w:type="spellEnd"/>
+      <w:r>
+        <w:t xml:space="preserve"> </w:t>
+      </w:r>
+      <w:proofErr w:type="spellStart"/>
       <w:r>
         <w:t>pokemona</w:t>
       </w:r>
       <w:bookmarkEnd w:id="12"/>
+      <w:proofErr w:type="spellEnd"/>
     </w:p>
     <w:p>
       <w:pPr>
@@ -2413,17 +3552,45 @@
         <w:ind w:left="0" w:firstLine="0"/>
         <w:jc w:val="both"/>
       </w:pPr>
+      <w:proofErr w:type="spellStart"/>
       <w:r>
         <w:t>Korisnik</w:t>
       </w:r>
-      <w:r>
-        <w:t xml:space="preserve"> se nalazi u pregledu </w:t>
-      </w:r>
-      <w:r>
-        <w:t xml:space="preserve">trenutnog </w:t>
-      </w:r>
-      <w:r>
-        <w:t>pokemona.</w:t>
+      <w:proofErr w:type="spellEnd"/>
+      <w:r>
+        <w:t xml:space="preserve"> se </w:t>
+      </w:r>
+      <w:proofErr w:type="spellStart"/>
+      <w:r>
+        <w:t>nalazi</w:t>
+      </w:r>
+      <w:proofErr w:type="spellEnd"/>
+      <w:r>
+        <w:t xml:space="preserve"> u </w:t>
+      </w:r>
+      <w:proofErr w:type="spellStart"/>
+      <w:r>
+        <w:t>pregledu</w:t>
+      </w:r>
+      <w:proofErr w:type="spellEnd"/>
+      <w:r>
+        <w:t xml:space="preserve"> </w:t>
+      </w:r>
+      <w:proofErr w:type="spellStart"/>
+      <w:r>
+        <w:t>trenutnog</w:t>
+      </w:r>
+      <w:proofErr w:type="spellEnd"/>
+      <w:r>
+        <w:t xml:space="preserve"> </w:t>
+      </w:r>
+      <w:proofErr w:type="spellStart"/>
+      <w:r>
+        <w:t>pokemona</w:t>
+      </w:r>
+      <w:proofErr w:type="spellEnd"/>
+      <w:r>
+        <w:t>.</w:t>
       </w:r>
       <w:r>
         <w:t xml:space="preserve"> </w:t>
@@ -2440,8 +3607,71 @@
         <w:ind w:left="0" w:firstLine="0"/>
         <w:jc w:val="both"/>
       </w:pPr>
-      <w:r>
-        <w:t>Klikom na dugme Next korisnik ulazi u pregled sledećeg pokemona.</w:t>
+      <w:proofErr w:type="spellStart"/>
+      <w:r>
+        <w:t>Klikom</w:t>
+      </w:r>
+      <w:proofErr w:type="spellEnd"/>
+      <w:r>
+        <w:t xml:space="preserve"> </w:t>
+      </w:r>
+      <w:proofErr w:type="spellStart"/>
+      <w:proofErr w:type="gramStart"/>
+      <w:r>
+        <w:t>na</w:t>
+      </w:r>
+      <w:proofErr w:type="spellEnd"/>
+      <w:proofErr w:type="gramEnd"/>
+      <w:r>
+        <w:t xml:space="preserve"> </w:t>
+      </w:r>
+      <w:proofErr w:type="spellStart"/>
+      <w:r>
+        <w:t>dugme</w:t>
+      </w:r>
+      <w:proofErr w:type="spellEnd"/>
+      <w:r>
+        <w:t xml:space="preserve"> Next </w:t>
+      </w:r>
+      <w:proofErr w:type="spellStart"/>
+      <w:r>
+        <w:t>korisnik</w:t>
+      </w:r>
+      <w:proofErr w:type="spellEnd"/>
+      <w:r>
+        <w:t xml:space="preserve"> </w:t>
+      </w:r>
+      <w:proofErr w:type="spellStart"/>
+      <w:r>
+        <w:t>ulazi</w:t>
+      </w:r>
+      <w:proofErr w:type="spellEnd"/>
+      <w:r>
+        <w:t xml:space="preserve"> u </w:t>
+      </w:r>
+      <w:proofErr w:type="spellStart"/>
+      <w:r>
+        <w:t>pregled</w:t>
+      </w:r>
+      <w:proofErr w:type="spellEnd"/>
+      <w:r>
+        <w:t xml:space="preserve"> </w:t>
+      </w:r>
+      <w:proofErr w:type="spellStart"/>
+      <w:r>
+        <w:t>sledećeg</w:t>
+      </w:r>
+      <w:proofErr w:type="spellEnd"/>
+      <w:r>
+        <w:t xml:space="preserve"> </w:t>
+      </w:r>
+      <w:proofErr w:type="spellStart"/>
+      <w:r>
+        <w:t>pokemona</w:t>
+      </w:r>
+      <w:proofErr w:type="spellEnd"/>
+      <w:r>
+        <w:t>.</w:t>
       </w:r>
     </w:p>
     <w:p>
@@ -2468,12 +3698,38 @@
           <w:numId w:val="4"/>
         </w:numPr>
       </w:pPr>
-      <w:bookmarkStart w:id="13" w:name="_Toc33641366"/>
+      <w:bookmarkStart w:id="13" w:name="_Toc34078062"/>
+      <w:proofErr w:type="spellStart"/>
       <w:r>
         <w:lastRenderedPageBreak/>
-        <w:t>Korisnik izlazi iz pregleda trenutnog pokemona</w:t>
+        <w:t>Korisnik</w:t>
+      </w:r>
+      <w:proofErr w:type="spellEnd"/>
+      <w:r>
+        <w:t xml:space="preserve"> </w:t>
+      </w:r>
+      <w:proofErr w:type="spellStart"/>
+      <w:r>
+        <w:t>zahteva</w:t>
+      </w:r>
+      <w:proofErr w:type="spellEnd"/>
+      <w:r>
+        <w:t xml:space="preserve"> </w:t>
+      </w:r>
+      <w:proofErr w:type="spellStart"/>
+      <w:r>
+        <w:t>prethodnog</w:t>
+      </w:r>
+      <w:proofErr w:type="spellEnd"/>
+      <w:r>
+        <w:t xml:space="preserve"> </w:t>
+      </w:r>
+      <w:proofErr w:type="spellStart"/>
+      <w:r>
+        <w:t>pokemona</w:t>
       </w:r>
       <w:bookmarkEnd w:id="13"/>
+      <w:proofErr w:type="spellEnd"/>
     </w:p>
     <w:p>
       <w:pPr>
@@ -2488,8 +3744,45 @@
       <w:r>
         <w:t xml:space="preserve">      </w:t>
       </w:r>
-      <w:r>
-        <w:t xml:space="preserve">Korisnik se nalazi u pregledu trenutnog pokemona. </w:t>
+      <w:proofErr w:type="spellStart"/>
+      <w:r>
+        <w:t>Korisnik</w:t>
+      </w:r>
+      <w:proofErr w:type="spellEnd"/>
+      <w:r>
+        <w:t xml:space="preserve"> se </w:t>
+      </w:r>
+      <w:proofErr w:type="spellStart"/>
+      <w:r>
+        <w:t>nalazi</w:t>
+      </w:r>
+      <w:proofErr w:type="spellEnd"/>
+      <w:r>
+        <w:t xml:space="preserve"> u </w:t>
+      </w:r>
+      <w:proofErr w:type="spellStart"/>
+      <w:r>
+        <w:t>pregledu</w:t>
+      </w:r>
+      <w:proofErr w:type="spellEnd"/>
+      <w:r>
+        <w:t xml:space="preserve"> </w:t>
+      </w:r>
+      <w:proofErr w:type="spellStart"/>
+      <w:r>
+        <w:t>trenutnog</w:t>
+      </w:r>
+      <w:proofErr w:type="spellEnd"/>
+      <w:r>
+        <w:t xml:space="preserve"> </w:t>
+      </w:r>
+      <w:proofErr w:type="spellStart"/>
+      <w:r>
+        <w:t>pokemona</w:t>
+      </w:r>
+      <w:proofErr w:type="spellEnd"/>
+      <w:r>
+        <w:t xml:space="preserve">. </w:t>
       </w:r>
     </w:p>
     <w:p>
@@ -2503,23 +3796,53 @@
         <w:ind w:left="0" w:firstLine="0"/>
         <w:jc w:val="both"/>
       </w:pPr>
-      <w:r>
-        <w:t>Klikom na dugme Back izlazi se iz pregleda trenutnog pokemona.</w:t>
-      </w:r>
-    </w:p>
-    <w:p>
-      <w:pPr>
-        <w:pStyle w:val="ListParagraph"/>
-        <w:numPr>
-          <w:ilvl w:val="0"/>
-          <w:numId w:val="16"/>
-        </w:numPr>
-        <w:spacing w:after="140" w:line="276" w:lineRule="auto"/>
-        <w:ind w:left="0" w:firstLine="0"/>
-        <w:jc w:val="both"/>
-      </w:pPr>
-      <w:r>
-        <w:t>Korisniku se nude svi pokemoni na pregled.</w:t>
+      <w:proofErr w:type="spellStart"/>
+      <w:r>
+        <w:t>Klikom</w:t>
+      </w:r>
+      <w:proofErr w:type="spellEnd"/>
+      <w:r>
+        <w:t xml:space="preserve"> </w:t>
+      </w:r>
+      <w:proofErr w:type="spellStart"/>
+      <w:proofErr w:type="gramStart"/>
+      <w:r>
+        <w:t>na</w:t>
+      </w:r>
+      <w:proofErr w:type="spellEnd"/>
+      <w:proofErr w:type="gramEnd"/>
+      <w:r>
+        <w:t xml:space="preserve"> </w:t>
+      </w:r>
+      <w:proofErr w:type="spellStart"/>
+      <w:r>
+        <w:t>dugme</w:t>
+      </w:r>
+      <w:proofErr w:type="spellEnd"/>
+      <w:r>
+        <w:t xml:space="preserve"> Back </w:t>
+      </w:r>
+      <w:proofErr w:type="spellStart"/>
+      <w:r>
+        <w:t>korisnik</w:t>
+      </w:r>
+      <w:proofErr w:type="spellEnd"/>
+      <w:r>
+        <w:t xml:space="preserve"> </w:t>
+      </w:r>
+      <w:proofErr w:type="spellStart"/>
+      <w:r>
+        <w:t>ulazi</w:t>
+      </w:r>
+      <w:proofErr w:type="spellEnd"/>
+      <w:r>
+        <w:t xml:space="preserve"> u </w:t>
+      </w:r>
+      <w:r>
+        <w:rPr>
+          <w:lang w:val="sr-Latn-RS"/>
+        </w:rPr>
+        <w:t>pregled prethodnog pokemona.</w:t>
       </w:r>
     </w:p>
     <w:p>
@@ -2539,18 +3862,33 @@
         <w:ind w:firstLine="0"/>
         <w:jc w:val="both"/>
       </w:pPr>
-      <w:bookmarkStart w:id="14" w:name="_Toc33641367"/>
-      <w:r>
-        <w:t>Posebni zahtevi</w:t>
+      <w:bookmarkStart w:id="14" w:name="_Toc34078063"/>
+      <w:proofErr w:type="spellStart"/>
+      <w:r>
+        <w:t>Posebni</w:t>
+      </w:r>
+      <w:proofErr w:type="spellEnd"/>
+      <w:r>
+        <w:t xml:space="preserve"> </w:t>
+      </w:r>
+      <w:proofErr w:type="spellStart"/>
+      <w:r>
+        <w:t>zahtevi</w:t>
       </w:r>
       <w:bookmarkEnd w:id="14"/>
+      <w:proofErr w:type="spellEnd"/>
     </w:p>
     <w:p>
       <w:pPr>
         <w:ind w:left="720"/>
       </w:pPr>
-      <w:r>
-        <w:t>Nema.</w:t>
+      <w:proofErr w:type="spellStart"/>
+      <w:r>
+        <w:t>Nema</w:t>
+      </w:r>
+      <w:proofErr w:type="spellEnd"/>
+      <w:r>
+        <w:t>.</w:t>
       </w:r>
     </w:p>
     <w:p>
@@ -2569,11 +3907,13 @@
         <w:ind w:firstLine="0"/>
         <w:jc w:val="both"/>
       </w:pPr>
-      <w:bookmarkStart w:id="15" w:name="_Toc33641368"/>
+      <w:bookmarkStart w:id="15" w:name="_Toc34078064"/>
+      <w:proofErr w:type="spellStart"/>
       <w:r>
         <w:t>Preduslovi</w:t>
       </w:r>
       <w:bookmarkEnd w:id="15"/>
+      <w:proofErr w:type="spellEnd"/>
     </w:p>
     <w:p>
       <w:pPr>
@@ -2581,9 +3921,72 @@
         <w:ind w:firstLine="720"/>
         <w:jc w:val="both"/>
       </w:pPr>
-      <w:r>
-        <w:t>Kako svi korisnici mogu koristiti pokedeks, ne postoje preduslovi.</w:t>
-      </w:r>
+      <w:proofErr w:type="spellStart"/>
+      <w:proofErr w:type="gramStart"/>
+      <w:r>
+        <w:t>Kako</w:t>
+      </w:r>
+      <w:proofErr w:type="spellEnd"/>
+      <w:r>
+        <w:t xml:space="preserve"> </w:t>
+      </w:r>
+      <w:proofErr w:type="spellStart"/>
+      <w:r>
+        <w:t>svi</w:t>
+      </w:r>
+      <w:proofErr w:type="spellEnd"/>
+      <w:r>
+        <w:t xml:space="preserve"> </w:t>
+      </w:r>
+      <w:proofErr w:type="spellStart"/>
+      <w:r>
+        <w:t>korisnici</w:t>
+      </w:r>
+      <w:proofErr w:type="spellEnd"/>
+      <w:r>
+        <w:t xml:space="preserve"> </w:t>
+      </w:r>
+      <w:proofErr w:type="spellStart"/>
+      <w:r>
+        <w:t>mogu</w:t>
+      </w:r>
+      <w:proofErr w:type="spellEnd"/>
+      <w:r>
+        <w:t xml:space="preserve"> </w:t>
+      </w:r>
+      <w:proofErr w:type="spellStart"/>
+      <w:r>
+        <w:t>koristiti</w:t>
+      </w:r>
+      <w:proofErr w:type="spellEnd"/>
+      <w:r>
+        <w:t xml:space="preserve"> </w:t>
+      </w:r>
+      <w:proofErr w:type="spellStart"/>
+      <w:r>
+        <w:t>pokedeks</w:t>
+      </w:r>
+      <w:proofErr w:type="spellEnd"/>
+      <w:r>
+        <w:t xml:space="preserve">, ne </w:t>
+      </w:r>
+      <w:proofErr w:type="spellStart"/>
+      <w:r>
+        <w:t>postoje</w:t>
+      </w:r>
+      <w:proofErr w:type="spellEnd"/>
+      <w:r>
+        <w:t xml:space="preserve"> </w:t>
+      </w:r>
+      <w:proofErr w:type="spellStart"/>
+      <w:r>
+        <w:t>preduslovi</w:t>
+      </w:r>
+      <w:proofErr w:type="spellEnd"/>
+      <w:r>
+        <w:t>.</w:t>
+      </w:r>
+      <w:proofErr w:type="gramEnd"/>
     </w:p>
     <w:p>
       <w:pPr>
@@ -2603,18 +4006,59 @@
         <w:ind w:firstLine="0"/>
         <w:jc w:val="both"/>
       </w:pPr>
-      <w:bookmarkStart w:id="16" w:name="_Toc33641369"/>
+      <w:bookmarkStart w:id="16" w:name="_Toc34078065"/>
+      <w:proofErr w:type="spellStart"/>
       <w:r>
         <w:t>Posledice</w:t>
       </w:r>
       <w:bookmarkEnd w:id="16"/>
+      <w:proofErr w:type="spellEnd"/>
     </w:p>
     <w:p>
       <w:pPr>
         <w:ind w:left="720"/>
       </w:pPr>
-      <w:r>
-        <w:t>Korišćenje pokedeksa nema značajne posledice.</w:t>
+      <w:proofErr w:type="spellStart"/>
+      <w:r>
+        <w:t>Korišćenje</w:t>
+      </w:r>
+      <w:proofErr w:type="spellEnd"/>
+      <w:r>
+        <w:t xml:space="preserve"> </w:t>
+      </w:r>
+      <w:proofErr w:type="spellStart"/>
+      <w:r>
+        <w:t>pokedeksa</w:t>
+      </w:r>
+      <w:proofErr w:type="spellEnd"/>
+      <w:r>
+        <w:t xml:space="preserve"> </w:t>
+      </w:r>
+      <w:proofErr w:type="spellStart"/>
+      <w:proofErr w:type="gramStart"/>
+      <w:r>
+        <w:t>nema</w:t>
+      </w:r>
+      <w:proofErr w:type="spellEnd"/>
+      <w:proofErr w:type="gramEnd"/>
+      <w:r>
+        <w:t xml:space="preserve"> </w:t>
+      </w:r>
+      <w:proofErr w:type="spellStart"/>
+      <w:r>
+        <w:t>značajne</w:t>
+      </w:r>
+      <w:proofErr w:type="spellEnd"/>
+      <w:r>
+        <w:t xml:space="preserve"> </w:t>
+      </w:r>
+      <w:proofErr w:type="spellStart"/>
+      <w:r>
+        <w:t>posledice</w:t>
+      </w:r>
+      <w:proofErr w:type="spellEnd"/>
+      <w:r>
+        <w:t>.</w:t>
       </w:r>
     </w:p>
     <w:sectPr>
@@ -2690,7 +4134,7 @@
           <w:rPr>
             <w:noProof/>
           </w:rPr>
-          <w:t>4</w:t>
+          <w:t>3</w:t>
         </w:r>
         <w:r>
           <w:rPr>
@@ -2833,12 +4277,14 @@
         <w:b/>
       </w:rPr>
     </w:pPr>
+    <w:proofErr w:type="spellStart"/>
     <w:r>
       <w:rPr>
         <w:b/>
       </w:rPr>
       <w:t>Pokemania</w:t>
     </w:r>
+    <w:proofErr w:type="spellEnd"/>
   </w:p>
   <w:p>
     <w:pPr>
@@ -5844,7 +7290,7 @@
   <a:extraClrSchemeLst/>
   <a:extLst>
     <a:ext uri="{05A4C25C-085E-4340-85A3-A5531E510DB2}">
-      <thm15:themeFamily xmlns="" xmlns:thm15="http://schemas.microsoft.com/office/thememl/2012/main" name="Office Theme" id="{62F939B6-93AF-4DB8-9C6B-D6C7DFDC589F}" vid="{4A3C46E8-61CC-4603-A589-7422A47A8E4A}"/>
+      <thm15:themeFamily xmlns:thm15="http://schemas.microsoft.com/office/thememl/2012/main" xmlns="" name="Office Theme" id="{62F939B6-93AF-4DB8-9C6B-D6C7DFDC589F}" vid="{4A3C46E8-61CC-4603-A589-7422A47A8E4A}"/>
     </a:ext>
   </a:extLst>
 </a:theme>
@@ -5855,7 +7301,7 @@
 </file>
 
 <file path=customXml/itemProps1.xml><?xml version="1.0" encoding="utf-8"?>
-<ds:datastoreItem xmlns:ds="http://schemas.openxmlformats.org/officeDocument/2006/customXml" ds:itemID="{AEDCE091-44ED-48D7-8CA7-D485CE905263}">
+<ds:datastoreItem xmlns:ds="http://schemas.openxmlformats.org/officeDocument/2006/customXml" ds:itemID="{88645910-F952-41A4-AA8D-223A80AB0A3A}">
   <ds:schemaRefs>
     <ds:schemaRef ds:uri="http://schemas.openxmlformats.org/officeDocument/2006/bibliography"/>
   </ds:schemaRefs>

</xml_diff>